<commit_message>
Views for shows and Admin Login
</commit_message>
<xml_diff>
--- a/Use cases descriptions for Theatre Reservation System.docx
+++ b/Use cases descriptions for Theatre Reservation System.docx
@@ -2197,19 +2197,7 @@
               <w:rPr>
                 <w:color w:val="000000" w:themeColor="text1"/>
               </w:rPr>
-              <w:t xml:space="preserve">PRE-2. Administrator must </w:t>
-            </w:r>
-            <w:r>
-              <w:rPr>
-                <w:color w:val="000000" w:themeColor="text1"/>
-              </w:rPr>
-              <w:t>be in</w:t>
-            </w:r>
-            <w:r>
-              <w:rPr>
-                <w:color w:val="000000" w:themeColor="text1"/>
-              </w:rPr>
-              <w:t xml:space="preserve"> the “Show future shows” screen</w:t>
+              <w:t>PRE-2. Administrator must be in the “Show future shows” screen</w:t>
             </w:r>
           </w:p>
         </w:tc>
@@ -2732,21 +2720,7 @@
                 <w:color w:val="000000" w:themeColor="text1"/>
               </w:rPr>
               <w:br/>
-              <w:t xml:space="preserve">       </w:t>
-            </w:r>
-            <w:proofErr w:type="gramStart"/>
-            <w:r>
-              <w:rPr>
-                <w:color w:val="000000" w:themeColor="text1"/>
-              </w:rPr>
-              <w:t xml:space="preserve">   (</w:t>
-            </w:r>
-            <w:proofErr w:type="gramEnd"/>
-            <w:r>
-              <w:rPr>
-                <w:color w:val="000000" w:themeColor="text1"/>
-              </w:rPr>
-              <w:t>continue normal flow).</w:t>
+              <w:t xml:space="preserve">          (continue normal flow).</w:t>
             </w:r>
             <w:r>
               <w:rPr>
@@ -4027,7 +4001,19 @@
               <w:rPr>
                 <w:color w:val="000000" w:themeColor="text1"/>
               </w:rPr>
-              <w:t>TRS prompts the administrator to select a time frame (last year, last 6 months, last month, last week).</w:t>
+              <w:t>TRS prompts the administrator to select a time frame (</w:t>
+            </w:r>
+            <w:r>
+              <w:rPr>
+                <w:color w:val="000000" w:themeColor="text1"/>
+              </w:rPr>
+              <w:t xml:space="preserve">all time, </w:t>
+            </w:r>
+            <w:r>
+              <w:rPr>
+                <w:color w:val="000000" w:themeColor="text1"/>
+              </w:rPr>
+              <w:t>last year, last 6 months, last month, last week).</w:t>
             </w:r>
           </w:p>
           <w:p>
@@ -4071,7 +4057,13 @@
               <w:rPr>
                 <w:color w:val="000000" w:themeColor="text1"/>
               </w:rPr>
-              <w:t xml:space="preserve">, indicating the number of sold tickets for each one and the </w:t>
+              <w:t xml:space="preserve">, </w:t>
+            </w:r>
+            <w:r>
+              <w:rPr>
+                <w:color w:val="000000" w:themeColor="text1"/>
+              </w:rPr>
+              <w:t xml:space="preserve">indicating the number of sold tickets for each one and the </w:t>
             </w:r>
             <w:r>
               <w:rPr>
@@ -4186,17 +4178,101 @@
           </w:tcPr>
           <w:p>
             <w:pPr>
-              <w:jc w:val="center"/>
-              <w:rPr>
-                <w:color w:val="000000" w:themeColor="text1"/>
-              </w:rPr>
-            </w:pPr>
-            <w:r>
-              <w:rPr>
-                <w:color w:val="000000" w:themeColor="text1"/>
-              </w:rPr>
-              <w:t>-</w:t>
-            </w:r>
+              <w:jc w:val="left"/>
+              <w:rPr>
+                <w:b/>
+                <w:bCs/>
+                <w:color w:val="000000" w:themeColor="text1"/>
+              </w:rPr>
+            </w:pPr>
+            <w:r>
+              <w:rPr>
+                <w:b/>
+                <w:bCs/>
+                <w:color w:val="000000" w:themeColor="text1"/>
+              </w:rPr>
+              <w:t xml:space="preserve">1.0.E1 </w:t>
+            </w:r>
+            <w:r>
+              <w:rPr>
+                <w:b/>
+                <w:bCs/>
+                <w:color w:val="000000" w:themeColor="text1"/>
+              </w:rPr>
+              <w:t>No time frame selected</w:t>
+            </w:r>
+          </w:p>
+          <w:p>
+            <w:pPr>
+              <w:jc w:val="left"/>
+              <w:rPr>
+                <w:color w:val="000000" w:themeColor="text1"/>
+              </w:rPr>
+            </w:pPr>
+            <w:r>
+              <w:rPr>
+                <w:color w:val="000000" w:themeColor="text1"/>
+              </w:rPr>
+              <w:lastRenderedPageBreak/>
+              <w:t xml:space="preserve">     1.   TRS informs client that they must select a </w:t>
+            </w:r>
+            <w:r>
+              <w:rPr>
+                <w:color w:val="000000" w:themeColor="text1"/>
+              </w:rPr>
+              <w:t>time frame</w:t>
+            </w:r>
+            <w:r>
+              <w:rPr>
+                <w:color w:val="000000" w:themeColor="text1"/>
+              </w:rPr>
+              <w:t>.</w:t>
+            </w:r>
+            <w:r>
+              <w:rPr>
+                <w:color w:val="000000" w:themeColor="text1"/>
+              </w:rPr>
+              <w:t xml:space="preserve"> </w:t>
+            </w:r>
+            <w:r>
+              <w:rPr>
+                <w:color w:val="000000" w:themeColor="text1"/>
+              </w:rPr>
+              <w:br/>
+              <w:t xml:space="preserve">     2. </w:t>
+            </w:r>
+            <w:r>
+              <w:rPr>
+                <w:color w:val="000000" w:themeColor="text1"/>
+              </w:rPr>
+              <w:t xml:space="preserve">  </w:t>
+            </w:r>
+            <w:r>
+              <w:rPr>
+                <w:color w:val="000000" w:themeColor="text1"/>
+              </w:rPr>
+              <w:t xml:space="preserve">Client selects a </w:t>
+            </w:r>
+            <w:r>
+              <w:rPr>
+                <w:color w:val="000000" w:themeColor="text1"/>
+              </w:rPr>
+              <w:t>time frame</w:t>
+            </w:r>
+            <w:r>
+              <w:rPr>
+                <w:color w:val="000000" w:themeColor="text1"/>
+              </w:rPr>
+              <w:t xml:space="preserve"> (continue normal flow).</w:t>
+            </w:r>
+          </w:p>
+          <w:p>
+            <w:pPr>
+              <w:jc w:val="left"/>
+              <w:rPr>
+                <w:color w:val="000000" w:themeColor="text1"/>
+              </w:rPr>
+            </w:pPr>
           </w:p>
         </w:tc>
       </w:tr>
@@ -4786,7 +4862,19 @@
               <w:rPr>
                 <w:color w:val="000000" w:themeColor="text1"/>
               </w:rPr>
-              <w:t>TRS displays all shows in the given time frame.</w:t>
+              <w:t>TRS displays all shows in the given time frame</w:t>
+            </w:r>
+            <w:r>
+              <w:rPr>
+                <w:color w:val="000000" w:themeColor="text1"/>
+              </w:rPr>
+              <w:t xml:space="preserve"> ordered by date</w:t>
+            </w:r>
+            <w:r>
+              <w:rPr>
+                <w:color w:val="000000" w:themeColor="text1"/>
+              </w:rPr>
+              <w:t>.</w:t>
             </w:r>
           </w:p>
         </w:tc>
@@ -5188,7 +5276,6 @@
               <w:rPr>
                 <w:color w:val="000000" w:themeColor="text1"/>
               </w:rPr>
-              <w:lastRenderedPageBreak/>
               <w:t>Theatre Inventory System</w:t>
             </w:r>
           </w:p>
@@ -5227,7 +5314,6 @@
               <w:rPr>
                 <w:color w:val="000000" w:themeColor="text1"/>
               </w:rPr>
-              <w:lastRenderedPageBreak/>
               <w:t>Description</w:t>
             </w:r>
           </w:p>
@@ -5807,6 +5893,12 @@
                 <w:color w:val="000000" w:themeColor="text1"/>
               </w:rPr>
               <w:br/>
+            </w:r>
+            <w:r>
+              <w:rPr>
+                <w:color w:val="000000" w:themeColor="text1"/>
+              </w:rPr>
+              <w:lastRenderedPageBreak/>
               <w:t xml:space="preserve">      2.   TRS informs administrator that they must select a show.</w:t>
             </w:r>
             <w:r>
@@ -5915,7 +6007,6 @@
               <w:rPr>
                 <w:color w:val="000000" w:themeColor="text1"/>
               </w:rPr>
-              <w:lastRenderedPageBreak/>
               <w:t>Primary actor</w:t>
             </w:r>
           </w:p>
@@ -6575,6 +6666,7 @@
               <w:rPr>
                 <w:color w:val="000000" w:themeColor="text1"/>
               </w:rPr>
+              <w:lastRenderedPageBreak/>
               <w:t xml:space="preserve">      1.   Administrator selects that they are not sure of </w:t>
             </w:r>
             <w:r>
@@ -6632,6 +6724,7 @@
               <w:rPr>
                 <w:color w:val="000000" w:themeColor="text1"/>
               </w:rPr>
+              <w:lastRenderedPageBreak/>
               <w:t>Exceptions</w:t>
             </w:r>
           </w:p>
@@ -6676,7 +6769,6 @@
               <w:rPr>
                 <w:color w:val="000000" w:themeColor="text1"/>
               </w:rPr>
-              <w:lastRenderedPageBreak/>
               <w:t xml:space="preserve">      1.   Administrator doesn’t select any show and indicates that they </w:t>
             </w:r>
             <w:r>
@@ -6804,21 +6896,7 @@
                 <w:color w:val="000000" w:themeColor="text1"/>
               </w:rPr>
               <w:br/>
-              <w:t xml:space="preserve">       </w:t>
-            </w:r>
-            <w:proofErr w:type="gramStart"/>
-            <w:r>
-              <w:rPr>
-                <w:color w:val="000000" w:themeColor="text1"/>
-              </w:rPr>
-              <w:t xml:space="preserve">   (</w:t>
-            </w:r>
-            <w:proofErr w:type="gramEnd"/>
-            <w:r>
-              <w:rPr>
-                <w:color w:val="000000" w:themeColor="text1"/>
-              </w:rPr>
-              <w:t>continue normal flow).</w:t>
+              <w:t xml:space="preserve">          (continue normal flow).</w:t>
             </w:r>
             <w:r>
               <w:rPr>
@@ -7284,6 +7362,7 @@
               <w:rPr>
                 <w:color w:val="000000" w:themeColor="text1"/>
               </w:rPr>
+              <w:lastRenderedPageBreak/>
               <w:t>Normal flow</w:t>
             </w:r>
           </w:p>
@@ -7399,7 +7478,6 @@
               <w:rPr>
                 <w:color w:val="000000" w:themeColor="text1"/>
               </w:rPr>
-              <w:lastRenderedPageBreak/>
               <w:t>TRS displays all shows in the given time frame.</w:t>
             </w:r>
           </w:p>
@@ -7430,7 +7508,6 @@
               <w:rPr>
                 <w:color w:val="000000" w:themeColor="text1"/>
               </w:rPr>
-              <w:lastRenderedPageBreak/>
               <w:t>Alternative flows</w:t>
             </w:r>
           </w:p>
@@ -10445,4 +10522,16 @@
     </a:ext>
   </a:extLst>
 </a:theme>
+</file>
+
+<file path=customXml/item1.xml><?xml version="1.0" encoding="utf-8"?>
+<b:Sources xmlns:b="http://schemas.openxmlformats.org/officeDocument/2006/bibliography" xmlns="http://schemas.openxmlformats.org/officeDocument/2006/bibliography" SelectedStyle="\APASixthEditionOfficeOnline.xsl" StyleName="APA" Version="6"/>
+</file>
+
+<file path=customXml/itemProps1.xml><?xml version="1.0" encoding="utf-8"?>
+<ds:datastoreItem xmlns:ds="http://schemas.openxmlformats.org/officeDocument/2006/customXml" ds:itemID="{11B695F8-88A7-4C37-A08E-9ADB7B62B0D3}">
+  <ds:schemaRefs>
+    <ds:schemaRef ds:uri="http://schemas.openxmlformats.org/officeDocument/2006/bibliography"/>
+  </ds:schemaRefs>
+</ds:datastoreItem>
 </file>
</xml_diff>